<commit_message>
Add SigmaStudio trial project and libraries for ADAU1701 and S/PDIF connector
</commit_message>
<xml_diff>
--- a/documents/Endstufe v2.docx
+++ b/documents/Endstufe v2.docx
@@ -5,6 +5,117 @@
     <w:p>
       <w:r>
         <w:t>Endstufe v2</w:t>
+      </w:r>
+    </w:p>
+    <w:p>
+      <w:pPr>
+        <w:pStyle w:val="berschrift1"/>
+      </w:pPr>
+      <w:r>
+        <w:t>ADAU1701</w:t>
+      </w:r>
+    </w:p>
+    <w:p>
+      <w:pPr>
+        <w:pStyle w:val="berschrift2"/>
+      </w:pPr>
+      <w:r>
+        <w:t>Clock</w:t>
+      </w:r>
+    </w:p>
+    <w:p>
+      <w:pPr>
+        <w:rPr>
+          <w:lang w:val="en-GB"/>
+        </w:rPr>
+      </w:pPr>
+      <w:r>
+        <w:t xml:space="preserve">Wird in Quad-rate verwendet. </w:t>
+      </w:r>
+      <w:r>
+        <w:rPr>
+          <w:lang w:val="en-GB"/>
+        </w:rPr>
+        <w:t>System Clock kann 128xfs sein. -&gt; 192kHz*128 =&gt; 24,576MHz Master clock frequency -&gt; 24,576 Crystal i</w:t>
+      </w:r>
+      <w:r>
+        <w:rPr>
+          <w:lang w:val="en-GB"/>
+        </w:rPr>
+        <w:t>st okay.</w:t>
+      </w:r>
+    </w:p>
+    <w:p>
+      <w:r>
+        <w:t>Aus den 128</w:t>
+      </w:r>
+      <w:r>
+        <w:t>xfs</w:t>
+      </w:r>
+      <w:r>
+        <w:t xml:space="preserve"> folgt PLL</w:t>
+      </w:r>
+      <w:r>
+        <w:softHyphen/>
+        <w:t>_MODE0 u</w:t>
+      </w:r>
+      <w:r>
+        <w:t>nd PLL_MODE1 gleich logisch 1.</w:t>
+      </w:r>
+      <w:r>
+        <w:t xml:space="preserve"> Aber möglichkeit umzustellen einbauen</w:t>
+      </w:r>
+    </w:p>
+    <w:p>
+      <w:pPr>
+        <w:pStyle w:val="berschrift2"/>
+      </w:pPr>
+      <w:r>
+        <w:t xml:space="preserve">DAC </w:t>
+      </w:r>
+    </w:p>
+    <w:p>
+      <w:r>
+        <w:t>Passiver Filter. Der Ausgang ist invertiert -&gt; eventuell im SigmaDSP program flow ändern.</w:t>
+      </w:r>
+    </w:p>
+    <w:p>
+      <w:r>
+        <w:drawing>
+          <wp:inline distT="0" distB="0" distL="0" distR="0" wp14:anchorId="440A2E52" wp14:editId="559FDBE0">
+            <wp:extent cx="4677428" cy="1524213"/>
+            <wp:effectExtent l="0" t="0" r="0" b="0"/>
+            <wp:docPr id="695677404" name="Grafik 1" descr="Ein Bild, das Text, Schrift, Reihe, Diagramm enthält.&#10;&#10;Automatisch generierte Beschreibung"/>
+            <wp:cNvGraphicFramePr>
+              <a:graphicFrameLocks xmlns:a="http://schemas.openxmlformats.org/drawingml/2006/main" noChangeAspect="1"/>
+            </wp:cNvGraphicFramePr>
+            <a:graphic xmlns:a="http://schemas.openxmlformats.org/drawingml/2006/main">
+              <a:graphicData uri="http://schemas.openxmlformats.org/drawingml/2006/picture">
+                <pic:pic xmlns:pic="http://schemas.openxmlformats.org/drawingml/2006/picture">
+                  <pic:nvPicPr>
+                    <pic:cNvPr id="695677404" name="Grafik 1" descr="Ein Bild, das Text, Schrift, Reihe, Diagramm enthält.&#10;&#10;Automatisch generierte Beschreibung"/>
+                    <pic:cNvPicPr/>
+                  </pic:nvPicPr>
+                  <pic:blipFill>
+                    <a:blip r:embed="rId4"/>
+                    <a:stretch>
+                      <a:fillRect/>
+                    </a:stretch>
+                  </pic:blipFill>
+                  <pic:spPr>
+                    <a:xfrm>
+                      <a:off x="0" y="0"/>
+                      <a:ext cx="4677428" cy="1524213"/>
+                    </a:xfrm>
+                    <a:prstGeom prst="rect">
+                      <a:avLst/>
+                    </a:prstGeom>
+                  </pic:spPr>
+                </pic:pic>
+              </a:graphicData>
+            </a:graphic>
+          </wp:inline>
+        </w:drawing>
       </w:r>
     </w:p>
     <w:p/>
@@ -446,7 +557,6 @@
     <w:next w:val="Standard"/>
     <w:link w:val="berschrift2Zchn"/>
     <w:uiPriority w:val="9"/>
-    <w:semiHidden/>
     <w:unhideWhenUsed/>
     <w:qFormat/>
     <w:rsid w:val="004C3D4C"/>
@@ -663,7 +773,6 @@
     <w:basedOn w:val="Absatz-Standardschriftart"/>
     <w:link w:val="berschrift2"/>
     <w:uiPriority w:val="9"/>
-    <w:semiHidden/>
     <w:rsid w:val="004C3D4C"/>
     <w:rPr>
       <w:rFonts w:asciiTheme="majorHAnsi" w:eastAsiaTheme="majorEastAsia" w:hAnsiTheme="majorHAnsi" w:cstheme="majorBidi"/>

</xml_diff>